<commit_message>
Refined monthly service contract
- Simplified contract by removing the need to repeat the monthly service fees in section 2.5 and removing a section about additional edits being done at a rate of $150 an hour in section 2.6 (c) 2.  Edits are part of the service.  If you want to add it back in there and not include edits, you may add that clause as needed
</commit_message>
<xml_diff>
--- a/Monthly Subscription Contract Template.docx
+++ b/Monthly Subscription Contract Template.docx
@@ -403,7 +403,7 @@
                 <w:rFonts w:ascii="Arial" w:hAnsi="Arial" w:cs="Arial"/>
                 <w:b/>
               </w:rPr>
-              <w:t>Services Fees</w:t>
+              <w:t>Service Fee</w:t>
             </w:r>
             <w:r>
               <w:rPr>
@@ -2768,17 +2768,8 @@
         <w:rPr>
           <w:rFonts w:ascii="Arial" w:eastAsia="Arial" w:hAnsi="Arial" w:cs="Arial"/>
           <w:color w:val="000000"/>
-          <w:highlight w:val="yellow"/>
-        </w:rPr>
-        <w:t>[</w:t>
-      </w:r>
-      <w:r>
-        <w:rPr>
-          <w:rFonts w:ascii="Arial" w:eastAsia="Arial" w:hAnsi="Arial" w:cs="Arial"/>
-          <w:color w:val="000000"/>
-          <w:highlight w:val="yellow"/>
-        </w:rPr>
-        <w:t>Monthly fee in numbers, example: $150 a month)]</w:t>
+        </w:rPr>
+        <w:t>the monthly Service Fee</w:t>
       </w:r>
       <w:r>
         <w:rPr>
@@ -2791,25 +2782,23 @@
         <w:rPr>
           <w:rFonts w:ascii="Arial" w:eastAsia="Arial" w:hAnsi="Arial" w:cs="Arial"/>
           <w:color w:val="000000"/>
-          <w:highlight w:val="yellow"/>
-        </w:rPr>
-        <w:t xml:space="preserve">[monthly </w:t>
+        </w:rPr>
+        <w:t>Monthly Service Fee</w:t>
+      </w:r>
+      <w:r>
+        <w:rPr>
+          <w:rFonts w:ascii="Arial" w:eastAsia="Arial" w:hAnsi="Arial" w:cs="Arial"/>
+          <w:color w:val="000000"/>
+        </w:rPr>
+        <w:t xml:space="preserve"> shall be </w:t>
       </w:r>
       <w:proofErr w:type="gramStart"/>
       <w:r>
         <w:rPr>
           <w:rFonts w:ascii="Arial" w:eastAsia="Arial" w:hAnsi="Arial" w:cs="Arial"/>
           <w:color w:val="000000"/>
-          <w:highlight w:val="yellow"/>
-        </w:rPr>
-        <w:t>fee]</w:t>
-      </w:r>
-      <w:r>
-        <w:rPr>
-          <w:rFonts w:ascii="Arial" w:eastAsia="Arial" w:hAnsi="Arial" w:cs="Arial"/>
-          <w:color w:val="000000"/>
-        </w:rPr>
-        <w:t xml:space="preserve">  shall</w:t>
+        </w:rPr>
+        <w:t>delivered  by</w:t>
       </w:r>
       <w:proofErr w:type="gramEnd"/>
       <w:r>
@@ -2817,22 +2806,21 @@
           <w:rFonts w:ascii="Arial" w:eastAsia="Arial" w:hAnsi="Arial" w:cs="Arial"/>
           <w:color w:val="000000"/>
         </w:rPr>
-        <w:t xml:space="preserve">  be delivered  by  Client  to  Company  contemporaneously  with  Client's  endorsement  of this  Agreement  upon  signing,  and  </w:t>
-      </w:r>
-      <w:r>
-        <w:rPr>
-          <w:rFonts w:ascii="Arial" w:eastAsia="Arial" w:hAnsi="Arial" w:cs="Arial"/>
-          <w:color w:val="000000"/>
-          <w:highlight w:val="yellow"/>
-        </w:rPr>
-        <w:t>[Monthly Fee]</w:t>
-      </w:r>
-      <w:r>
-        <w:rPr>
-          <w:rFonts w:ascii="Arial" w:eastAsia="Arial" w:hAnsi="Arial" w:cs="Arial"/>
-          <w:color w:val="000000"/>
-        </w:rPr>
-        <w:t xml:space="preserve">  shall  be  delivered  by  Client  to  Company contemporaneously  on  the  first  of  every  month  following.  </w:t>
+        <w:t xml:space="preserve">  Client  to  Company  contemporaneously  with  Client's  endorsement  of this  Agreement  upon  signing,  and  </w:t>
+      </w:r>
+      <w:r>
+        <w:rPr>
+          <w:rFonts w:ascii="Arial" w:eastAsia="Arial" w:hAnsi="Arial" w:cs="Arial"/>
+          <w:color w:val="000000"/>
+        </w:rPr>
+        <w:t>pay to Company the monthly Service Fee stated on the cover sheet to this Agreement, beginning on the date of the execution of this Agreement and continuing thereafter on the first day of each month during the term of this Agreement.</w:t>
+      </w:r>
+      <w:r>
+        <w:rPr>
+          <w:rFonts w:ascii="Arial" w:eastAsia="Arial" w:hAnsi="Arial" w:cs="Arial"/>
+          <w:color w:val="000000"/>
+        </w:rPr>
+        <w:t xml:space="preserve">.  </w:t>
       </w:r>
       <w:proofErr w:type="gramStart"/>
       <w:r>
@@ -3020,6 +3008,7 @@
           <w:rFonts w:ascii="Arial" w:eastAsia="Arial" w:hAnsi="Arial" w:cs="Arial"/>
           <w:color w:val="000000"/>
         </w:rPr>
+        <w:lastRenderedPageBreak/>
         <w:t xml:space="preserve">(1) </w:t>
       </w:r>
       <w:r>
@@ -3063,15 +3052,7 @@
           <w:rFonts w:ascii="Arial" w:eastAsia="Arial" w:hAnsi="Arial" w:cs="Arial"/>
           <w:color w:val="000000"/>
         </w:rPr>
-        <w:t xml:space="preserve">) Hours of development </w:t>
-      </w:r>
-      <w:r>
-        <w:rPr>
-          <w:rFonts w:ascii="Arial" w:eastAsia="Arial" w:hAnsi="Arial" w:cs="Arial"/>
-          <w:color w:val="000000"/>
-        </w:rPr>
-        <w:lastRenderedPageBreak/>
-        <w:t xml:space="preserve">time at no additional charge. Additional development work shall be performed by Company, and Client shall pay Company </w:t>
+        <w:t xml:space="preserve">) Hours of development time at no additional charge. Additional development work shall be performed by Company, and Client shall pay Company </w:t>
       </w:r>
       <w:r>
         <w:rPr>
@@ -3135,35 +3116,43 @@
           <w:rFonts w:ascii="Arial" w:eastAsia="Arial" w:hAnsi="Arial" w:cs="Arial"/>
           <w:color w:val="000000"/>
         </w:rPr>
-        <w:t>. Where Client's desired post-Final Acceptance modifications are to cause the Website to conform to the Final Specification Sheet, Company shall provide up to t</w:t>
-      </w:r>
-      <w:r>
-        <w:rPr>
-          <w:rFonts w:ascii="Arial" w:eastAsia="Arial" w:hAnsi="Arial" w:cs="Arial"/>
-          <w:color w:val="000000"/>
-        </w:rPr>
-        <w:t>hree</w:t>
-      </w:r>
-      <w:r>
-        <w:rPr>
-          <w:rFonts w:ascii="Arial" w:eastAsia="Arial" w:hAnsi="Arial" w:cs="Arial"/>
-          <w:color w:val="000000"/>
-        </w:rPr>
-        <w:t xml:space="preserve"> (</w:t>
-      </w:r>
-      <w:r>
-        <w:rPr>
-          <w:rFonts w:ascii="Arial" w:eastAsia="Arial" w:hAnsi="Arial" w:cs="Arial"/>
-          <w:color w:val="000000"/>
-        </w:rPr>
-        <w:t>3</w:t>
-      </w:r>
-      <w:r>
-        <w:rPr>
-          <w:rFonts w:ascii="Arial" w:eastAsia="Arial" w:hAnsi="Arial" w:cs="Arial"/>
-          <w:color w:val="000000"/>
-        </w:rPr>
-        <w:t xml:space="preserve">) Hours of development time at no additional charge. Additional time shall be paid by Client at the rate of </w:t>
+        <w:t>. Where Client's desired post-Final Acceptance modifications are to cause the Website to conform to the Final Specification Sheet</w:t>
+      </w:r>
+      <w:r>
+        <w:rPr>
+          <w:rFonts w:ascii="Arial" w:eastAsia="Arial" w:hAnsi="Arial" w:cs="Arial"/>
+          <w:color w:val="000000"/>
+        </w:rPr>
+        <w:t>.</w:t>
+      </w:r>
+    </w:p>
+    <w:p>
+      <w:pPr>
+        <w:spacing w:before="120" w:line="300" w:lineRule="atLeast"/>
+        <w:ind w:left="2160"/>
+        <w:jc w:val="both"/>
+      </w:pPr>
+      <w:r>
+        <w:rPr>
+          <w:rFonts w:ascii="Arial" w:eastAsia="Arial" w:hAnsi="Arial" w:cs="Arial"/>
+          <w:color w:val="000000"/>
+        </w:rPr>
+        <w:t xml:space="preserve">(3) </w:t>
+      </w:r>
+      <w:r>
+        <w:rPr>
+          <w:rFonts w:ascii="Arial" w:eastAsia="Arial" w:hAnsi="Arial" w:cs="Arial"/>
+          <w:i/>
+          <w:color w:val="000000"/>
+        </w:rPr>
+        <w:t>Deviations from Final Specification Sheet</w:t>
+      </w:r>
+      <w:r>
+        <w:rPr>
+          <w:rFonts w:ascii="Arial" w:eastAsia="Arial" w:hAnsi="Arial" w:cs="Arial"/>
+          <w:color w:val="000000"/>
+        </w:rPr>
+        <w:t xml:space="preserve">. Where Client's desired post-Final Acceptance modifications are to cause its Website to deviate from the Final Specification Sheet ("Improvements"), Company shall be paid by Client at the rate of </w:t>
       </w:r>
       <w:r>
         <w:rPr>
@@ -3198,77 +3187,6 @@
           <w:rFonts w:ascii="Arial" w:eastAsia="Arial" w:hAnsi="Arial" w:cs="Arial"/>
           <w:color w:val="000000"/>
         </w:rPr>
-        <w:t>50</w:t>
-      </w:r>
-      <w:r>
-        <w:rPr>
-          <w:rFonts w:ascii="Arial" w:eastAsia="Arial" w:hAnsi="Arial" w:cs="Arial"/>
-          <w:color w:val="000000"/>
-        </w:rPr>
-        <w:t>.00) per Hour for development time.</w:t>
-      </w:r>
-    </w:p>
-    <w:p>
-      <w:pPr>
-        <w:spacing w:before="120" w:line="300" w:lineRule="atLeast"/>
-        <w:ind w:left="2160"/>
-        <w:jc w:val="both"/>
-      </w:pPr>
-      <w:r>
-        <w:rPr>
-          <w:rFonts w:ascii="Arial" w:eastAsia="Arial" w:hAnsi="Arial" w:cs="Arial"/>
-          <w:color w:val="000000"/>
-        </w:rPr>
-        <w:t xml:space="preserve">(3) </w:t>
-      </w:r>
-      <w:r>
-        <w:rPr>
-          <w:rFonts w:ascii="Arial" w:eastAsia="Arial" w:hAnsi="Arial" w:cs="Arial"/>
-          <w:i/>
-          <w:color w:val="000000"/>
-        </w:rPr>
-        <w:t>Deviations from Final Specification Sheet</w:t>
-      </w:r>
-      <w:r>
-        <w:rPr>
-          <w:rFonts w:ascii="Arial" w:eastAsia="Arial" w:hAnsi="Arial" w:cs="Arial"/>
-          <w:color w:val="000000"/>
-        </w:rPr>
-        <w:t xml:space="preserve">. Where Client's desired post-Final Acceptance modifications are to cause its Website to deviate from the Final Specification Sheet ("Improvements"), Company shall be paid by Client at the rate of </w:t>
-      </w:r>
-      <w:r>
-        <w:rPr>
-          <w:rFonts w:ascii="Arial" w:eastAsia="Arial" w:hAnsi="Arial" w:cs="Arial"/>
-          <w:color w:val="000000"/>
-        </w:rPr>
-        <w:t xml:space="preserve">one hundred and </w:t>
-      </w:r>
-      <w:r>
-        <w:rPr>
-          <w:rFonts w:ascii="Arial" w:eastAsia="Arial" w:hAnsi="Arial" w:cs="Arial"/>
-          <w:color w:val="000000"/>
-        </w:rPr>
-        <w:t>fifty</w:t>
-      </w:r>
-      <w:r>
-        <w:rPr>
-          <w:rFonts w:ascii="Arial" w:eastAsia="Arial" w:hAnsi="Arial" w:cs="Arial"/>
-          <w:color w:val="000000"/>
-        </w:rPr>
-        <w:t xml:space="preserve"> dollars ($</w:t>
-      </w:r>
-      <w:r>
-        <w:rPr>
-          <w:rFonts w:ascii="Arial" w:eastAsia="Arial" w:hAnsi="Arial" w:cs="Arial"/>
-          <w:color w:val="000000"/>
-        </w:rPr>
-        <w:t>1</w:t>
-      </w:r>
-      <w:r>
-        <w:rPr>
-          <w:rFonts w:ascii="Arial" w:eastAsia="Arial" w:hAnsi="Arial" w:cs="Arial"/>
-          <w:color w:val="000000"/>
-        </w:rPr>
         <w:t>5</w:t>
       </w:r>
       <w:r>
@@ -3276,7 +3194,21 @@
           <w:rFonts w:ascii="Arial" w:eastAsia="Arial" w:hAnsi="Arial" w:cs="Arial"/>
           <w:color w:val="000000"/>
         </w:rPr>
-        <w:t>0.00) per Hour for development time. The Parties agree that Client is not obligated to engage the services of Company for Improvements, and that Company is not obligated to perform work on Improvements.</w:t>
+        <w:t>0.00) per Hour for development time</w:t>
+      </w:r>
+      <w:r>
+        <w:rPr>
+          <w:rFonts w:ascii="Arial" w:eastAsia="Arial" w:hAnsi="Arial" w:cs="Arial"/>
+          <w:color w:val="000000"/>
+        </w:rPr>
+        <w:t xml:space="preserve"> for extra services outside of the original agreement, such as additional pages</w:t>
+      </w:r>
+      <w:r>
+        <w:rPr>
+          <w:rFonts w:ascii="Arial" w:eastAsia="Arial" w:hAnsi="Arial" w:cs="Arial"/>
+          <w:color w:val="000000"/>
+        </w:rPr>
+        <w:t>. The Parties agree that Client is not obligated to engage the services of Company for Improvements, and that Company is not obligated to perform work on Improvements.</w:t>
       </w:r>
     </w:p>
     <w:p>

</xml_diff>